<commit_message>
Besprechungsergebnis bzgl. Export von BSI_DOCUMENT.CONTENT
</commit_message>
<xml_diff>
--- a/LCM-331_Cases-selektieren/Doku/LCM-331_2019.11.12_Cases-selektieren.docx
+++ b/LCM-331_Cases-selektieren/Doku/LCM-331_2019.11.12_Cases-selektieren.docx
@@ -12,8 +12,13 @@
         <w:pStyle w:val="berschrift1"/>
       </w:pPr>
       <w:r>
-        <w:t>LCM-331 Feld lcm_document_link</w:t>
-      </w:r>
+        <w:t xml:space="preserve">LCM-331 Feld </w:t>
+      </w:r>
+      <w:proofErr w:type="spellStart"/>
+      <w:r>
+        <w:t>lcm_document_link</w:t>
+      </w:r>
+      <w:proofErr w:type="spellEnd"/>
     </w:p>
     <w:p>
       <w:r>
@@ -28,7 +33,15 @@
         <w:t xml:space="preserve">Für den Case-Export werden </w:t>
       </w:r>
       <w:r>
-        <w:t>In lcm_document_link aktuell alle Dokument-Namen als Komma-separierter String zu eine</w:t>
+        <w:t xml:space="preserve">In </w:t>
+      </w:r>
+      <w:proofErr w:type="spellStart"/>
+      <w:r>
+        <w:t>lcm_document_link</w:t>
+      </w:r>
+      <w:proofErr w:type="spellEnd"/>
+      <w:r>
+        <w:t xml:space="preserve"> aktuell alle Dokument-Namen als Komma-separierter String zu eine</w:t>
       </w:r>
       <w:r>
         <w:t>m Wert von</w:t>
@@ -43,24 +56,66 @@
         <w:t xml:space="preserve">. </w:t>
       </w:r>
       <w:r>
-        <w:t xml:space="preserve">Damit Dokumente in salesforce angezeigt werden können, müssen zusätzlich </w:t>
-      </w:r>
-      <w:r>
-        <w:t>BSI_DOCUMENT</w:t>
-      </w:r>
-      <w:r>
-        <w:t xml:space="preserve">.DOCUMENT_NR und </w:t>
-      </w:r>
-      <w:r>
-        <w:t>BSI_DOCUMENT</w:t>
-      </w:r>
-      <w:r>
-        <w:t>.CONTENT exportiert werden. Probleme macht das Datenvolumen: für Dokumente der letzten 2 Jahre (2018, 2019) beträgt es 80 GB. Da die Daten in der Cloud gespeichert werden, ist das ein Kostenfaktor.</w:t>
-      </w:r>
-    </w:p>
-    <w:p>
-      <w:r>
-        <w:t>Eine Entscheidung dazu, wie diese Daten gehandhabt werden sollen, steht noch aus.</w:t>
+        <w:t xml:space="preserve">Damit Dokumente in </w:t>
+      </w:r>
+      <w:proofErr w:type="spellStart"/>
+      <w:r>
+        <w:t>salesforce</w:t>
+      </w:r>
+      <w:proofErr w:type="spellEnd"/>
+      <w:r>
+        <w:t xml:space="preserve"> angezeigt werden können, müssen zusätzlich BSI_DOCUMENT.DOCUMENT_NR und BSI_DOCUMENT.CONTENT exportiert werden. Probleme macht das Datenvolumen: für Dokumente der letzten 2 Jahre (2018, 2019) beträgt es 80 GB. Da die Daten in der Cloud gespeichert werden, ist das ein Kostenfaktor.</w:t>
+      </w:r>
+    </w:p>
+    <w:p>
+      <w:pPr>
+        <w:pStyle w:val="berschrift2"/>
+      </w:pPr>
+      <w:r>
+        <w:t xml:space="preserve">Besprechung vom 16.12.2019 mit Dincer, Urs, </w:t>
+      </w:r>
+      <w:proofErr w:type="spellStart"/>
+      <w:r>
+        <w:t>Röbi</w:t>
+      </w:r>
+      <w:proofErr w:type="spellEnd"/>
+      <w:r>
+        <w:t>, ich</w:t>
+      </w:r>
+    </w:p>
+    <w:p>
+      <w:r>
+        <w:t xml:space="preserve">Die Daten aus BSI_DOCUMENT.CONTENT zusammen mit notwendigen Schlüsselfeldern wie </w:t>
+      </w:r>
+      <w:r>
+        <w:t>BSI_DOCUMENT.</w:t>
+      </w:r>
+      <w:r>
+        <w:t xml:space="preserve">DOCUMENT_NR, BSI_CASE.CASE_NR, BSI_COMMUNICATION.COMMUNICATION_NR und </w:t>
+      </w:r>
+      <w:proofErr w:type="spellStart"/>
+      <w:r>
+        <w:t>evt.</w:t>
+      </w:r>
+      <w:proofErr w:type="spellEnd"/>
+      <w:r>
+        <w:t xml:space="preserve"> weitere werden im </w:t>
+      </w:r>
+      <w:proofErr w:type="spellStart"/>
+      <w:r>
+        <w:t>Datalake</w:t>
+      </w:r>
+      <w:proofErr w:type="spellEnd"/>
+      <w:r>
+        <w:t xml:space="preserve"> gespeichert. Auf Salesforce-Seite muss ein Mechanismus analog dem in LCM erstellt/konfiguriert werden, welcher die die CONTENT-Daten anhand ihres Schlüssels aus dem </w:t>
+      </w:r>
+      <w:proofErr w:type="spellStart"/>
+      <w:r>
+        <w:t>Datalake</w:t>
+      </w:r>
+      <w:proofErr w:type="spellEnd"/>
+      <w:r>
+        <w:t xml:space="preserve"> abfragt, in ein File schreibt und das File in das User-Directory schreibt. </w:t>
       </w:r>
       <w:bookmarkStart w:id="0" w:name="_GoBack"/>
       <w:bookmarkEnd w:id="0"/>
@@ -81,7 +136,15 @@
     </w:p>
     <w:p>
       <w:r>
-        <w:t>Daten aus BSI_CASE und BSI_COMMUNICATION sollen selektiert und für den csv Export in ein File geschrieben werden.</w:t>
+        <w:t xml:space="preserve">Daten aus BSI_CASE und BSI_COMMUNICATION sollen selektiert und für den </w:t>
+      </w:r>
+      <w:proofErr w:type="spellStart"/>
+      <w:r>
+        <w:t>csv</w:t>
+      </w:r>
+      <w:proofErr w:type="spellEnd"/>
+      <w:r>
+        <w:t xml:space="preserve"> Export in ein File geschrieben werden.</w:t>
       </w:r>
     </w:p>
     <w:p/>
@@ -99,6 +162,7 @@
       </w:r>
     </w:p>
     <w:p>
+      <w:proofErr w:type="spellStart"/>
       <w:r>
         <w:rPr>
           <w:rFonts w:ascii="Consolas" w:hAnsi="Consolas" w:cs="Consolas"/>
@@ -121,6 +185,7 @@
         </w:rPr>
         <w:t>substr</w:t>
       </w:r>
+      <w:proofErr w:type="spellEnd"/>
       <w:r>
         <w:rPr>
           <w:rFonts w:ascii="Consolas" w:hAnsi="Consolas" w:cs="Consolas"/>
@@ -139,16 +204,38 @@
           <w:szCs w:val="20"/>
           <w:shd w:val="clear" w:color="auto" w:fill="E8F2FE"/>
         </w:rPr>
-        <w:t>[Anzahl_Zeichen]</w:t>
-      </w:r>
-      <w:r>
-        <w:rPr>
-          <w:rFonts w:ascii="Consolas" w:hAnsi="Consolas" w:cs="Consolas"/>
-          <w:color w:val="000000"/>
+        <w:t>[</w:t>
+      </w:r>
+      <w:proofErr w:type="spellStart"/>
+      <w:r>
+        <w:rPr>
+          <w:rFonts w:ascii="Consolas" w:hAnsi="Consolas" w:cs="Consolas"/>
+          <w:color w:val="0000FF"/>
           <w:sz w:val="20"/>
           <w:szCs w:val="20"/>
           <w:shd w:val="clear" w:color="auto" w:fill="E8F2FE"/>
         </w:rPr>
+        <w:t>Anzahl_Zeichen</w:t>
+      </w:r>
+      <w:proofErr w:type="spellEnd"/>
+      <w:r>
+        <w:rPr>
+          <w:rFonts w:ascii="Consolas" w:hAnsi="Consolas" w:cs="Consolas"/>
+          <w:color w:val="0000FF"/>
+          <w:sz w:val="20"/>
+          <w:szCs w:val="20"/>
+          <w:shd w:val="clear" w:color="auto" w:fill="E8F2FE"/>
+        </w:rPr>
+        <w:t>]</w:t>
+      </w:r>
+      <w:r>
+        <w:rPr>
+          <w:rFonts w:ascii="Consolas" w:hAnsi="Consolas" w:cs="Consolas"/>
+          <w:color w:val="000000"/>
+          <w:sz w:val="20"/>
+          <w:szCs w:val="20"/>
+          <w:shd w:val="clear" w:color="auto" w:fill="E8F2FE"/>
+        </w:rPr>
         <w:t xml:space="preserve">, </w:t>
       </w:r>
       <w:r>
@@ -159,16 +246,38 @@
           <w:szCs w:val="20"/>
           <w:shd w:val="clear" w:color="auto" w:fill="E8F2FE"/>
         </w:rPr>
-        <w:t>[Start_Position]</w:t>
-      </w:r>
-      <w:r>
-        <w:rPr>
-          <w:rFonts w:ascii="Consolas" w:hAnsi="Consolas" w:cs="Consolas"/>
-          <w:color w:val="000000"/>
+        <w:t>[</w:t>
+      </w:r>
+      <w:proofErr w:type="spellStart"/>
+      <w:r>
+        <w:rPr>
+          <w:rFonts w:ascii="Consolas" w:hAnsi="Consolas" w:cs="Consolas"/>
+          <w:color w:val="0000FF"/>
           <w:sz w:val="20"/>
           <w:szCs w:val="20"/>
           <w:shd w:val="clear" w:color="auto" w:fill="E8F2FE"/>
         </w:rPr>
+        <w:t>Start_Position</w:t>
+      </w:r>
+      <w:proofErr w:type="spellEnd"/>
+      <w:r>
+        <w:rPr>
+          <w:rFonts w:ascii="Consolas" w:hAnsi="Consolas" w:cs="Consolas"/>
+          <w:color w:val="0000FF"/>
+          <w:sz w:val="20"/>
+          <w:szCs w:val="20"/>
+          <w:shd w:val="clear" w:color="auto" w:fill="E8F2FE"/>
+        </w:rPr>
+        <w:t>]</w:t>
+      </w:r>
+      <w:r>
+        <w:rPr>
+          <w:rFonts w:ascii="Consolas" w:hAnsi="Consolas" w:cs="Consolas"/>
+          <w:color w:val="000000"/>
+          <w:sz w:val="20"/>
+          <w:szCs w:val="20"/>
+          <w:shd w:val="clear" w:color="auto" w:fill="E8F2FE"/>
+        </w:rPr>
         <w:t>)</w:t>
       </w:r>
     </w:p>
@@ -176,6 +285,7 @@
       <w:r>
         <w:t xml:space="preserve">mit </w:t>
       </w:r>
+      <w:proofErr w:type="spellStart"/>
       <w:r>
         <w:rPr>
           <w:rFonts w:ascii="Consolas" w:hAnsi="Consolas" w:cs="Consolas"/>
@@ -186,9 +296,11 @@
         </w:rPr>
         <w:t>Anzahl_Zeichen</w:t>
       </w:r>
+      <w:proofErr w:type="spellEnd"/>
       <w:r>
         <w:t xml:space="preserve"> = 4000 und </w:t>
       </w:r>
+      <w:proofErr w:type="spellStart"/>
       <w:r>
         <w:rPr>
           <w:rFonts w:ascii="Consolas" w:hAnsi="Consolas" w:cs="Consolas"/>
@@ -199,6 +311,7 @@
         </w:rPr>
         <w:t>Start_Position</w:t>
       </w:r>
+      <w:proofErr w:type="spellEnd"/>
       <w:r>
         <w:t xml:space="preserve"> = 1 verwendet werden. Beim Auslesen bestimmter CLOB-Daten wird dabei der Fehler</w:t>
       </w:r>
@@ -208,8 +321,128 @@
         <w:rPr>
           <w:rFonts w:asciiTheme="majorHAnsi" w:hAnsiTheme="majorHAnsi" w:cstheme="majorHAnsi"/>
         </w:rPr>
-        <w:t>ORA-06502: PL/SQL: numeric or value error: character string buffer too small</w:t>
-      </w:r>
+        <w:t xml:space="preserve">ORA-06502: PL/SQL: </w:t>
+      </w:r>
+      <w:proofErr w:type="spellStart"/>
+      <w:r>
+        <w:rPr>
+          <w:rFonts w:asciiTheme="majorHAnsi" w:hAnsiTheme="majorHAnsi" w:cstheme="majorHAnsi"/>
+        </w:rPr>
+        <w:t>numeric</w:t>
+      </w:r>
+      <w:proofErr w:type="spellEnd"/>
+      <w:r>
+        <w:rPr>
+          <w:rFonts w:asciiTheme="majorHAnsi" w:hAnsiTheme="majorHAnsi" w:cstheme="majorHAnsi"/>
+        </w:rPr>
+        <w:t xml:space="preserve"> </w:t>
+      </w:r>
+      <w:proofErr w:type="spellStart"/>
+      <w:r>
+        <w:rPr>
+          <w:rFonts w:asciiTheme="majorHAnsi" w:hAnsiTheme="majorHAnsi" w:cstheme="majorHAnsi"/>
+        </w:rPr>
+        <w:t>or</w:t>
+      </w:r>
+      <w:proofErr w:type="spellEnd"/>
+      <w:r>
+        <w:rPr>
+          <w:rFonts w:asciiTheme="majorHAnsi" w:hAnsiTheme="majorHAnsi" w:cstheme="majorHAnsi"/>
+        </w:rPr>
+        <w:t xml:space="preserve"> </w:t>
+      </w:r>
+      <w:proofErr w:type="spellStart"/>
+      <w:r>
+        <w:rPr>
+          <w:rFonts w:asciiTheme="majorHAnsi" w:hAnsiTheme="majorHAnsi" w:cstheme="majorHAnsi"/>
+        </w:rPr>
+        <w:t>value</w:t>
+      </w:r>
+      <w:proofErr w:type="spellEnd"/>
+      <w:r>
+        <w:rPr>
+          <w:rFonts w:asciiTheme="majorHAnsi" w:hAnsiTheme="majorHAnsi" w:cstheme="majorHAnsi"/>
+        </w:rPr>
+        <w:t xml:space="preserve"> </w:t>
+      </w:r>
+      <w:proofErr w:type="spellStart"/>
+      <w:r>
+        <w:rPr>
+          <w:rFonts w:asciiTheme="majorHAnsi" w:hAnsiTheme="majorHAnsi" w:cstheme="majorHAnsi"/>
+        </w:rPr>
+        <w:t>error</w:t>
+      </w:r>
+      <w:proofErr w:type="spellEnd"/>
+      <w:r>
+        <w:rPr>
+          <w:rFonts w:asciiTheme="majorHAnsi" w:hAnsiTheme="majorHAnsi" w:cstheme="majorHAnsi"/>
+        </w:rPr>
+        <w:t xml:space="preserve">: </w:t>
+      </w:r>
+      <w:proofErr w:type="spellStart"/>
+      <w:r>
+        <w:rPr>
+          <w:rFonts w:asciiTheme="majorHAnsi" w:hAnsiTheme="majorHAnsi" w:cstheme="majorHAnsi"/>
+        </w:rPr>
+        <w:t>character</w:t>
+      </w:r>
+      <w:proofErr w:type="spellEnd"/>
+      <w:r>
+        <w:rPr>
+          <w:rFonts w:asciiTheme="majorHAnsi" w:hAnsiTheme="majorHAnsi" w:cstheme="majorHAnsi"/>
+        </w:rPr>
+        <w:t xml:space="preserve"> </w:t>
+      </w:r>
+      <w:proofErr w:type="spellStart"/>
+      <w:r>
+        <w:rPr>
+          <w:rFonts w:asciiTheme="majorHAnsi" w:hAnsiTheme="majorHAnsi" w:cstheme="majorHAnsi"/>
+        </w:rPr>
+        <w:t>string</w:t>
+      </w:r>
+      <w:proofErr w:type="spellEnd"/>
+      <w:r>
+        <w:rPr>
+          <w:rFonts w:asciiTheme="majorHAnsi" w:hAnsiTheme="majorHAnsi" w:cstheme="majorHAnsi"/>
+        </w:rPr>
+        <w:t xml:space="preserve"> </w:t>
+      </w:r>
+      <w:proofErr w:type="spellStart"/>
+      <w:r>
+        <w:rPr>
+          <w:rFonts w:asciiTheme="majorHAnsi" w:hAnsiTheme="majorHAnsi" w:cstheme="majorHAnsi"/>
+        </w:rPr>
+        <w:t>buffer</w:t>
+      </w:r>
+      <w:proofErr w:type="spellEnd"/>
+      <w:r>
+        <w:rPr>
+          <w:rFonts w:asciiTheme="majorHAnsi" w:hAnsiTheme="majorHAnsi" w:cstheme="majorHAnsi"/>
+        </w:rPr>
+        <w:t xml:space="preserve"> </w:t>
+      </w:r>
+      <w:proofErr w:type="spellStart"/>
+      <w:r>
+        <w:rPr>
+          <w:rFonts w:asciiTheme="majorHAnsi" w:hAnsiTheme="majorHAnsi" w:cstheme="majorHAnsi"/>
+        </w:rPr>
+        <w:t>too</w:t>
+      </w:r>
+      <w:proofErr w:type="spellEnd"/>
+      <w:r>
+        <w:rPr>
+          <w:rFonts w:asciiTheme="majorHAnsi" w:hAnsiTheme="majorHAnsi" w:cstheme="majorHAnsi"/>
+        </w:rPr>
+        <w:t xml:space="preserve"> </w:t>
+      </w:r>
+      <w:proofErr w:type="spellStart"/>
+      <w:r>
+        <w:rPr>
+          <w:rFonts w:asciiTheme="majorHAnsi" w:hAnsiTheme="majorHAnsi" w:cstheme="majorHAnsi"/>
+        </w:rPr>
+        <w:t>small</w:t>
+      </w:r>
+      <w:proofErr w:type="spellEnd"/>
     </w:p>
     <w:p>
       <w:r>
@@ -381,6 +614,7 @@
           <w:sz w:val="20"/>
           <w:szCs w:val="20"/>
         </w:rPr>
+        <w:lastRenderedPageBreak/>
         <w:tab/>
       </w:r>
       <w:r>
@@ -499,7 +733,47 @@
           <w:sz w:val="20"/>
           <w:szCs w:val="20"/>
         </w:rPr>
-        <w:t>'(4000 characters from total '</w:t>
+        <w:t xml:space="preserve">'(4000 </w:t>
+      </w:r>
+      <w:proofErr w:type="spellStart"/>
+      <w:r>
+        <w:rPr>
+          <w:rFonts w:ascii="Consolas" w:hAnsi="Consolas" w:cs="Consolas"/>
+          <w:color w:val="008000"/>
+          <w:sz w:val="20"/>
+          <w:szCs w:val="20"/>
+        </w:rPr>
+        <w:t>characters</w:t>
+      </w:r>
+      <w:proofErr w:type="spellEnd"/>
+      <w:r>
+        <w:rPr>
+          <w:rFonts w:ascii="Consolas" w:hAnsi="Consolas" w:cs="Consolas"/>
+          <w:color w:val="008000"/>
+          <w:sz w:val="20"/>
+          <w:szCs w:val="20"/>
+        </w:rPr>
+        <w:t xml:space="preserve"> </w:t>
+      </w:r>
+      <w:proofErr w:type="spellStart"/>
+      <w:r>
+        <w:rPr>
+          <w:rFonts w:ascii="Consolas" w:hAnsi="Consolas" w:cs="Consolas"/>
+          <w:color w:val="008000"/>
+          <w:sz w:val="20"/>
+          <w:szCs w:val="20"/>
+        </w:rPr>
+        <w:t>from</w:t>
+      </w:r>
+      <w:proofErr w:type="spellEnd"/>
+      <w:r>
+        <w:rPr>
+          <w:rFonts w:ascii="Consolas" w:hAnsi="Consolas" w:cs="Consolas"/>
+          <w:color w:val="008000"/>
+          <w:sz w:val="20"/>
+          <w:szCs w:val="20"/>
+        </w:rPr>
+        <w:t xml:space="preserve"> total '</w:t>
       </w:r>
       <w:r>
         <w:rPr>
@@ -528,6 +802,7 @@
         </w:rPr>
         <w:t xml:space="preserve"> || </w:t>
       </w:r>
+      <w:proofErr w:type="spellStart"/>
       <w:r>
         <w:rPr>
           <w:rFonts w:ascii="Consolas" w:hAnsi="Consolas" w:cs="Consolas"/>
@@ -539,6 +814,7 @@
         </w:rPr>
         <w:t>chr</w:t>
       </w:r>
+      <w:proofErr w:type="spellEnd"/>
       <w:r>
         <w:rPr>
           <w:rFonts w:ascii="Consolas" w:hAnsi="Consolas" w:cs="Consolas"/>
@@ -636,7 +912,17 @@
           <w:sz w:val="20"/>
           <w:szCs w:val="20"/>
         </w:rPr>
-        <w:t>(dbms_lob.</w:t>
+        <w:t>(</w:t>
+      </w:r>
+      <w:proofErr w:type="spellStart"/>
+      <w:r>
+        <w:rPr>
+          <w:rFonts w:ascii="Consolas" w:hAnsi="Consolas" w:cs="Consolas"/>
+          <w:color w:val="000000"/>
+          <w:sz w:val="20"/>
+          <w:szCs w:val="20"/>
+        </w:rPr>
+        <w:t>dbms_lob.</w:t>
       </w:r>
       <w:r>
         <w:rPr>
@@ -649,6 +935,7 @@
         </w:rPr>
         <w:t>substr</w:t>
       </w:r>
+      <w:proofErr w:type="spellEnd"/>
       <w:r>
         <w:rPr>
           <w:rFonts w:ascii="Consolas" w:hAnsi="Consolas" w:cs="Consolas"/>
@@ -750,6 +1037,7 @@
         </w:rPr>
         <w:t xml:space="preserve">), </w:t>
       </w:r>
+      <w:proofErr w:type="spellStart"/>
       <w:r>
         <w:rPr>
           <w:rFonts w:ascii="Consolas" w:hAnsi="Consolas" w:cs="Consolas"/>
@@ -761,6 +1049,7 @@
         </w:rPr>
         <w:t>chr</w:t>
       </w:r>
+      <w:proofErr w:type="spellEnd"/>
       <w:r>
         <w:rPr>
           <w:rFonts w:ascii="Consolas" w:hAnsi="Consolas" w:cs="Consolas"/>
@@ -904,7 +1193,27 @@
           <w:sz w:val="20"/>
           <w:szCs w:val="20"/>
         </w:rPr>
-        <w:t>' characters)'</w:t>
+        <w:t xml:space="preserve">' </w:t>
+      </w:r>
+      <w:proofErr w:type="spellStart"/>
+      <w:r>
+        <w:rPr>
+          <w:rFonts w:ascii="Consolas" w:hAnsi="Consolas" w:cs="Consolas"/>
+          <w:color w:val="008000"/>
+          <w:sz w:val="20"/>
+          <w:szCs w:val="20"/>
+        </w:rPr>
+        <w:t>characters</w:t>
+      </w:r>
+      <w:proofErr w:type="spellEnd"/>
+      <w:r>
+        <w:rPr>
+          <w:rFonts w:ascii="Consolas" w:hAnsi="Consolas" w:cs="Consolas"/>
+          <w:color w:val="008000"/>
+          <w:sz w:val="20"/>
+          <w:szCs w:val="20"/>
+        </w:rPr>
+        <w:t>)'</w:t>
       </w:r>
       <w:r>
         <w:rPr>
@@ -935,7 +1244,6 @@
           <w:sz w:val="20"/>
           <w:szCs w:val="20"/>
         </w:rPr>
-        <w:lastRenderedPageBreak/>
         <w:tab/>
       </w:r>
       <w:r>
@@ -985,7 +1293,17 @@
           <w:sz w:val="20"/>
           <w:szCs w:val="20"/>
         </w:rPr>
-        <w:t>(dbms_lob.</w:t>
+        <w:t>(</w:t>
+      </w:r>
+      <w:proofErr w:type="spellStart"/>
+      <w:r>
+        <w:rPr>
+          <w:rFonts w:ascii="Consolas" w:hAnsi="Consolas" w:cs="Consolas"/>
+          <w:color w:val="000000"/>
+          <w:sz w:val="20"/>
+          <w:szCs w:val="20"/>
+        </w:rPr>
+        <w:t>dbms_lob.</w:t>
       </w:r>
       <w:r>
         <w:rPr>
@@ -998,6 +1316,7 @@
         </w:rPr>
         <w:t>substr</w:t>
       </w:r>
+      <w:proofErr w:type="spellEnd"/>
       <w:r>
         <w:rPr>
           <w:rFonts w:ascii="Consolas" w:hAnsi="Consolas" w:cs="Consolas"/>
@@ -1099,6 +1418,7 @@
         </w:rPr>
         <w:t xml:space="preserve">), </w:t>
       </w:r>
+      <w:proofErr w:type="spellStart"/>
       <w:r>
         <w:rPr>
           <w:rFonts w:ascii="Consolas" w:hAnsi="Consolas" w:cs="Consolas"/>
@@ -1110,6 +1430,7 @@
         </w:rPr>
         <w:t>chr</w:t>
       </w:r>
+      <w:proofErr w:type="spellEnd"/>
       <w:r>
         <w:rPr>
           <w:rFonts w:ascii="Consolas" w:hAnsi="Consolas" w:cs="Consolas"/>
@@ -1509,7 +1830,17 @@
           <w:sz w:val="20"/>
           <w:szCs w:val="20"/>
         </w:rPr>
-        <w:t>(dbms_lob.</w:t>
+        <w:t>(</w:t>
+      </w:r>
+      <w:proofErr w:type="spellStart"/>
+      <w:r>
+        <w:rPr>
+          <w:rFonts w:ascii="Consolas" w:hAnsi="Consolas" w:cs="Consolas"/>
+          <w:color w:val="000000"/>
+          <w:sz w:val="20"/>
+          <w:szCs w:val="20"/>
+        </w:rPr>
+        <w:t>dbms_lob.</w:t>
       </w:r>
       <w:r>
         <w:rPr>
@@ -1522,6 +1853,7 @@
         </w:rPr>
         <w:t>substr</w:t>
       </w:r>
+      <w:proofErr w:type="spellEnd"/>
       <w:r>
         <w:rPr>
           <w:rFonts w:ascii="Consolas" w:hAnsi="Consolas" w:cs="Consolas"/>
@@ -1623,6 +1955,7 @@
         </w:rPr>
         <w:t xml:space="preserve">), </w:t>
       </w:r>
+      <w:proofErr w:type="spellStart"/>
       <w:r>
         <w:rPr>
           <w:rFonts w:ascii="Consolas" w:hAnsi="Consolas" w:cs="Consolas"/>
@@ -1634,6 +1967,7 @@
         </w:rPr>
         <w:t>chr</w:t>
       </w:r>
+      <w:proofErr w:type="spellEnd"/>
       <w:r>
         <w:rPr>
           <w:rFonts w:ascii="Consolas" w:hAnsi="Consolas" w:cs="Consolas"/>
@@ -2000,7 +2334,17 @@
           <w:sz w:val="20"/>
           <w:szCs w:val="20"/>
         </w:rPr>
-        <w:t>(dbms_lob.</w:t>
+        <w:t>(</w:t>
+      </w:r>
+      <w:proofErr w:type="spellStart"/>
+      <w:r>
+        <w:rPr>
+          <w:rFonts w:ascii="Consolas" w:hAnsi="Consolas" w:cs="Consolas"/>
+          <w:color w:val="000000"/>
+          <w:sz w:val="20"/>
+          <w:szCs w:val="20"/>
+        </w:rPr>
+        <w:t>dbms_lob.</w:t>
       </w:r>
       <w:r>
         <w:rPr>
@@ -2013,6 +2357,7 @@
         </w:rPr>
         <w:t>substr</w:t>
       </w:r>
+      <w:proofErr w:type="spellEnd"/>
       <w:r>
         <w:rPr>
           <w:rFonts w:ascii="Consolas" w:hAnsi="Consolas" w:cs="Consolas"/>
@@ -2114,6 +2459,7 @@
         </w:rPr>
         <w:t xml:space="preserve">), </w:t>
       </w:r>
+      <w:proofErr w:type="spellStart"/>
       <w:r>
         <w:rPr>
           <w:rFonts w:ascii="Consolas" w:hAnsi="Consolas" w:cs="Consolas"/>
@@ -2125,6 +2471,7 @@
         </w:rPr>
         <w:t>chr</w:t>
       </w:r>
+      <w:proofErr w:type="spellEnd"/>
       <w:r>
         <w:rPr>
           <w:rFonts w:ascii="Consolas" w:hAnsi="Consolas" w:cs="Consolas"/>
@@ -2491,7 +2838,17 @@
           <w:sz w:val="20"/>
           <w:szCs w:val="20"/>
         </w:rPr>
-        <w:t>(dbms_lob.</w:t>
+        <w:t>(</w:t>
+      </w:r>
+      <w:proofErr w:type="spellStart"/>
+      <w:r>
+        <w:rPr>
+          <w:rFonts w:ascii="Consolas" w:hAnsi="Consolas" w:cs="Consolas"/>
+          <w:color w:val="000000"/>
+          <w:sz w:val="20"/>
+          <w:szCs w:val="20"/>
+        </w:rPr>
+        <w:t>dbms_lob.</w:t>
       </w:r>
       <w:r>
         <w:rPr>
@@ -2504,6 +2861,7 @@
         </w:rPr>
         <w:t>substr</w:t>
       </w:r>
+      <w:proofErr w:type="spellEnd"/>
       <w:r>
         <w:rPr>
           <w:rFonts w:ascii="Consolas" w:hAnsi="Consolas" w:cs="Consolas"/>
@@ -2605,6 +2963,7 @@
         </w:rPr>
         <w:t xml:space="preserve">), </w:t>
       </w:r>
+      <w:proofErr w:type="spellStart"/>
       <w:r>
         <w:rPr>
           <w:rFonts w:ascii="Consolas" w:hAnsi="Consolas" w:cs="Consolas"/>
@@ -2616,6 +2975,7 @@
         </w:rPr>
         <w:t>chr</w:t>
       </w:r>
+      <w:proofErr w:type="spellEnd"/>
       <w:r>
         <w:rPr>
           <w:rFonts w:ascii="Consolas" w:hAnsi="Consolas" w:cs="Consolas"/>
@@ -2775,7 +3135,15 @@
     </w:p>
     <w:p>
       <w:r>
-        <w:t xml:space="preserve">Die 4 Teilstrings werden für die Ausgabe in das csv File </w:t>
+        <w:t xml:space="preserve">Die 4 Teilstrings werden für die Ausgabe in das </w:t>
+      </w:r>
+      <w:proofErr w:type="spellStart"/>
+      <w:r>
+        <w:t>csv</w:t>
+      </w:r>
+      <w:proofErr w:type="spellEnd"/>
+      <w:r>
+        <w:t xml:space="preserve"> File </w:t>
       </w:r>
       <w:r>
         <w:t>konkateniert</w:t>
@@ -3357,14 +3725,26 @@
           <w:sz w:val="20"/>
           <w:szCs w:val="20"/>
         </w:rPr>
-        <w:t xml:space="preserve"> || LCM_Document_link</w:t>
-      </w:r>
+        <w:t xml:space="preserve"> || </w:t>
+      </w:r>
+      <w:proofErr w:type="spellStart"/>
+      <w:r>
+        <w:rPr>
+          <w:rFonts w:ascii="Consolas" w:hAnsi="Consolas" w:cs="Consolas"/>
+          <w:color w:val="000000"/>
+          <w:sz w:val="20"/>
+          <w:szCs w:val="20"/>
+        </w:rPr>
+        <w:t>LCM_Document_link</w:t>
+      </w:r>
+      <w:proofErr w:type="spellEnd"/>
     </w:p>
     <w:p/>
     <w:p>
       <w:r>
         <w:t xml:space="preserve">Die Funktion </w:t>
       </w:r>
+      <w:proofErr w:type="spellStart"/>
       <w:r>
         <w:rPr>
           <w:rFonts w:ascii="Consolas" w:hAnsi="Consolas" w:cs="Consolas"/>
@@ -3387,6 +3767,7 @@
         </w:rPr>
         <w:t>substr</w:t>
       </w:r>
+      <w:proofErr w:type="spellEnd"/>
       <w:r>
         <w:t xml:space="preserve"> gibt </w:t>
       </w:r>
@@ -3435,6 +3816,7 @@
       <w:r>
         <w:t xml:space="preserve"> aber nur 4000 Bytes aufnehmen. Mit einer Begrenzung von 1000 Zeichen für </w:t>
       </w:r>
+      <w:proofErr w:type="spellStart"/>
       <w:r>
         <w:rPr>
           <w:rFonts w:ascii="Consolas" w:hAnsi="Consolas" w:cs="Consolas"/>
@@ -3445,6 +3827,7 @@
         </w:rPr>
         <w:t>Anzahl_Zeichen</w:t>
       </w:r>
+      <w:proofErr w:type="spellEnd"/>
       <w:r>
         <w:t xml:space="preserve"> ist man dann auf der sicheren Seite.</w:t>
       </w:r>
@@ -3453,7 +3836,7 @@
     <w:p/>
     <w:sectPr>
       <w:pgSz w:w="11906" w:h="16838"/>
-      <w:pgMar w:top="1417" w:right="1417" w:bottom="1134" w:left="1417" w:header="708" w:footer="708" w:gutter="0"/>
+      <w:pgMar w:top="1440" w:right="1080" w:bottom="1440" w:left="1080" w:header="708" w:footer="708" w:gutter="0"/>
       <w:cols w:space="708"/>
       <w:docGrid w:linePitch="360"/>
     </w:sectPr>

</xml_diff>